<commit_message>
changed the prompt and doc
</commit_message>
<xml_diff>
--- a/resources/chatbot-resource.docx
+++ b/resources/chatbot-resource.docx
@@ -203,910 +203,6 @@
           <w:szCs w:val="22"/>
           <w:lang w:bidi="bn-IN"/>
         </w:rPr>
-        <w:t>সেটআপ কিভাবে করব</w:t>
-      </w:r>
-      <w:r>
-        <w:rPr>
-          <w:rFonts w:eastAsia="Calibri" w:cs="Calibri" w:ascii="Calibri" w:hAnsi="Calibri"/>
-          <w:b w:val="false"/>
-          <w:bCs w:val="false"/>
-          <w:i w:val="false"/>
-          <w:iCs w:val="false"/>
-          <w:caps w:val="false"/>
-          <w:smallCaps w:val="false"/>
-          <w:color w:val="000000" w:themeColor="text1" w:themeShade="ff" w:themeTint="ff"/>
-          <w:sz w:val="22"/>
-          <w:szCs w:val="22"/>
-          <w:lang w:val="en-US" w:bidi="bn-IN"/>
-        </w:rPr>
-        <w:t>?</w:t>
-      </w:r>
-    </w:p>
-    <w:p>
-      <w:pPr>
-        <w:pStyle w:val="Normal"/>
-        <w:spacing w:lineRule="auto" w:line="259"/>
-        <w:rPr>
-          <w:rFonts w:ascii="Vrinda" w:hAnsi="Vrinda" w:eastAsia="Vrinda" w:cs="Vrinda"/>
-          <w:sz w:val="22"/>
-          <w:szCs w:val="22"/>
-          <w:lang w:bidi="bn-IN"/>
-        </w:rPr>
-      </w:pPr>
-      <w:r>
-        <w:rPr>
-          <w:rFonts w:eastAsia="Calibri" w:cs="Calibri" w:ascii="Calibri" w:hAnsi="Calibri"/>
-          <w:b w:val="false"/>
-          <w:bCs w:val="false"/>
-          <w:i w:val="false"/>
-          <w:iCs w:val="false"/>
-          <w:caps w:val="false"/>
-          <w:smallCaps w:val="false"/>
-          <w:color w:val="000000" w:themeColor="text1" w:themeShade="ff" w:themeTint="ff"/>
-          <w:sz w:val="22"/>
-          <w:szCs w:val="22"/>
-          <w:lang w:val="en-US" w:bidi="bn-IN"/>
-        </w:rPr>
-        <w:t xml:space="preserve">Wifi </w:t>
-      </w:r>
-      <w:r>
-        <w:rPr>
-          <w:rFonts w:ascii="Vrinda" w:hAnsi="Vrinda" w:eastAsia="Vrinda" w:cs="Vrinda"/>
-          <w:b w:val="false"/>
-          <w:b w:val="false"/>
-          <w:bCs w:val="false"/>
-          <w:i w:val="false"/>
-          <w:i w:val="false"/>
-          <w:iCs w:val="false"/>
-          <w:caps w:val="false"/>
-          <w:smallCaps w:val="false"/>
-          <w:color w:val="000000" w:themeColor="text1" w:themeShade="ff" w:themeTint="ff"/>
-          <w:sz w:val="22"/>
-          <w:sz w:val="22"/>
-          <w:szCs w:val="22"/>
-          <w:lang w:bidi="bn-IN"/>
-        </w:rPr>
-        <w:t>সেটাপের জন্য প্রাথমিক পর্যায়ে ডিভাইসটিকে যেকোনো একটি নেটওয়ার্কে কানেক্ট করতে হয়। আপনার ক্রয় করা ডিভাইসটিতে ল্যান পোর্ট থাকলে রাউটার থেকে ল্যান দিয়ে কিছুক্ষণের জন্য কানেক্ট করে ওয়াইফাই সেটআপ করতে পারেন।</w:t>
-      </w:r>
-    </w:p>
-    <w:p>
-      <w:pPr>
-        <w:pStyle w:val="Normal"/>
-        <w:spacing w:lineRule="auto" w:line="259"/>
-        <w:rPr>
-          <w:rFonts w:ascii="Vrinda" w:hAnsi="Vrinda" w:eastAsia="Vrinda" w:cs="Vrinda"/>
-          <w:b w:val="false"/>
-          <w:b w:val="false"/>
-          <w:bCs w:val="false"/>
-          <w:i w:val="false"/>
-          <w:i w:val="false"/>
-          <w:iCs w:val="false"/>
-          <w:caps w:val="false"/>
-          <w:smallCaps w:val="false"/>
-          <w:color w:val="000000" w:themeColor="text1" w:themeShade="ff" w:themeTint="ff"/>
-          <w:sz w:val="22"/>
-          <w:szCs w:val="22"/>
-          <w:lang w:val="en-US" w:bidi="bn-IN"/>
-        </w:rPr>
-      </w:pPr>
-      <w:r>
-        <w:rPr>
-          <w:rFonts w:eastAsia="Vrinda" w:cs="Vrinda" w:ascii="Vrinda" w:hAnsi="Vrinda"/>
-          <w:b w:val="false"/>
-          <w:bCs w:val="false"/>
-          <w:i w:val="false"/>
-          <w:iCs w:val="false"/>
-          <w:caps w:val="false"/>
-          <w:smallCaps w:val="false"/>
-          <w:color w:val="000000" w:themeColor="text1" w:themeShade="ff" w:themeTint="ff"/>
-          <w:sz w:val="22"/>
-          <w:szCs w:val="22"/>
-          <w:lang w:val="en-US" w:bidi="bn-IN"/>
-        </w:rPr>
-      </w:r>
-    </w:p>
-    <w:p>
-      <w:pPr>
-        <w:pStyle w:val="Normal"/>
-        <w:spacing w:lineRule="auto" w:line="259"/>
-        <w:rPr>
-          <w:rFonts w:ascii="Vrinda" w:hAnsi="Vrinda" w:eastAsia="Vrinda" w:cs="Vrinda"/>
-          <w:sz w:val="22"/>
-          <w:szCs w:val="22"/>
-          <w:lang w:bidi="bn-IN"/>
-        </w:rPr>
-      </w:pPr>
-      <w:bookmarkStart w:id="0" w:name="__DdeLink__127_3834331264"/>
-      <w:r>
-        <w:rPr>
-          <w:rFonts w:ascii="Vrinda" w:hAnsi="Vrinda" w:eastAsia="Vrinda" w:cs="Vrinda"/>
-          <w:b w:val="false"/>
-          <w:b w:val="false"/>
-          <w:bCs w:val="false"/>
-          <w:i w:val="false"/>
-          <w:i w:val="false"/>
-          <w:iCs w:val="false"/>
-          <w:caps w:val="false"/>
-          <w:smallCaps w:val="false"/>
-          <w:color w:val="000000" w:themeColor="text1" w:themeShade="ff" w:themeTint="ff"/>
-          <w:sz w:val="22"/>
-          <w:sz w:val="22"/>
-          <w:szCs w:val="22"/>
-          <w:lang w:bidi="bn-IN"/>
-        </w:rPr>
-        <w:t>নতুন ইউজার কিভাবে এড করব</w:t>
-      </w:r>
-      <w:bookmarkEnd w:id="0"/>
-      <w:r>
-        <w:rPr>
-          <w:rFonts w:eastAsia="Calibri" w:cs="Calibri" w:ascii="Calibri" w:hAnsi="Calibri"/>
-          <w:b w:val="false"/>
-          <w:bCs w:val="false"/>
-          <w:i w:val="false"/>
-          <w:iCs w:val="false"/>
-          <w:caps w:val="false"/>
-          <w:smallCaps w:val="false"/>
-          <w:color w:val="000000" w:themeColor="text1" w:themeShade="ff" w:themeTint="ff"/>
-          <w:sz w:val="22"/>
-          <w:szCs w:val="22"/>
-          <w:lang w:val="en-US" w:bidi="bn-IN"/>
-        </w:rPr>
-        <w:t>?</w:t>
-      </w:r>
-    </w:p>
-    <w:p>
-      <w:pPr>
-        <w:pStyle w:val="Normal"/>
-        <w:spacing w:lineRule="auto" w:line="240" w:before="0" w:after="0"/>
-        <w:rPr>
-          <w:rFonts w:ascii="Vrinda" w:hAnsi="Vrinda" w:eastAsia="Vrinda" w:cs="Vrinda"/>
-          <w:b w:val="false"/>
-          <w:b w:val="false"/>
-          <w:bCs w:val="false"/>
-          <w:i w:val="false"/>
-          <w:i w:val="false"/>
-          <w:iCs w:val="false"/>
-          <w:caps w:val="false"/>
-          <w:smallCaps w:val="false"/>
-          <w:color w:val="000000" w:themeColor="text1" w:themeShade="ff" w:themeTint="ff"/>
-          <w:sz w:val="22"/>
-          <w:szCs w:val="22"/>
-          <w:lang w:bidi="bn-IN"/>
-        </w:rPr>
-      </w:pPr>
-      <w:r>
-        <w:rPr>
-          <w:rFonts w:ascii="Vrinda" w:hAnsi="Vrinda" w:eastAsia="Vrinda" w:cs="Vrinda"/>
-          <w:b w:val="false"/>
-          <w:b w:val="false"/>
-          <w:bCs w:val="false"/>
-          <w:i w:val="false"/>
-          <w:i w:val="false"/>
-          <w:iCs w:val="false"/>
-          <w:caps w:val="false"/>
-          <w:smallCaps w:val="false"/>
-          <w:strike w:val="false"/>
-          <w:dstrike w:val="false"/>
-          <w:color w:val="000000" w:themeColor="text1" w:themeShade="ff" w:themeTint="ff"/>
-          <w:sz w:val="22"/>
-          <w:sz w:val="22"/>
-          <w:szCs w:val="22"/>
-          <w:u w:val="none"/>
-          <w:lang w:bidi="bn-IN"/>
-        </w:rPr>
-        <w:t>প্রথমে দেখে নিন</w:t>
-      </w:r>
-      <w:r>
-        <w:rPr>
-          <w:rFonts w:eastAsia="Calibri" w:cs="Calibri" w:ascii="Calibri" w:hAnsi="Calibri"/>
-          <w:b w:val="false"/>
-          <w:bCs w:val="false"/>
-          <w:i w:val="false"/>
-          <w:iCs w:val="false"/>
-          <w:caps w:val="false"/>
-          <w:smallCaps w:val="false"/>
-          <w:color w:val="000000" w:themeColor="text1" w:themeShade="ff" w:themeTint="ff"/>
-          <w:sz w:val="22"/>
-          <w:szCs w:val="22"/>
-          <w:lang w:val="en-US" w:bidi="bn-IN"/>
-        </w:rPr>
-        <w:t xml:space="preserve">, </w:t>
-      </w:r>
-      <w:r>
-        <w:rPr>
-          <w:rFonts w:ascii="Vrinda" w:hAnsi="Vrinda" w:eastAsia="Vrinda" w:cs="Vrinda"/>
-          <w:b w:val="false"/>
-          <w:b w:val="false"/>
-          <w:bCs w:val="false"/>
-          <w:i w:val="false"/>
-          <w:i w:val="false"/>
-          <w:iCs w:val="false"/>
-          <w:caps w:val="false"/>
-          <w:smallCaps w:val="false"/>
-          <w:color w:val="000000" w:themeColor="text1" w:themeShade="ff" w:themeTint="ff"/>
-          <w:sz w:val="22"/>
-          <w:sz w:val="22"/>
-          <w:szCs w:val="22"/>
-          <w:lang w:bidi="bn-IN"/>
-        </w:rPr>
-        <w:t xml:space="preserve">ডিভাইসের ডিসপ্লেতে </w:t>
-      </w:r>
-      <w:r>
-        <w:rPr>
-          <w:rFonts w:eastAsia="Calibri" w:cs="Calibri" w:ascii="Calibri" w:hAnsi="Calibri"/>
-          <w:b w:val="false"/>
-          <w:bCs w:val="false"/>
-          <w:i w:val="false"/>
-          <w:iCs w:val="false"/>
-          <w:caps w:val="false"/>
-          <w:smallCaps w:val="false"/>
-          <w:color w:val="000000" w:themeColor="text1" w:themeShade="ff" w:themeTint="ff"/>
-          <w:sz w:val="22"/>
-          <w:szCs w:val="22"/>
-          <w:lang w:val="en-US" w:bidi="bn-IN"/>
-        </w:rPr>
-        <w:t xml:space="preserve">WIFI </w:t>
-      </w:r>
-      <w:r>
-        <w:rPr>
-          <w:rFonts w:ascii="Vrinda" w:hAnsi="Vrinda" w:eastAsia="Vrinda" w:cs="Vrinda"/>
-          <w:b w:val="false"/>
-          <w:b w:val="false"/>
-          <w:bCs w:val="false"/>
-          <w:i w:val="false"/>
-          <w:i w:val="false"/>
-          <w:iCs w:val="false"/>
-          <w:caps w:val="false"/>
-          <w:smallCaps w:val="false"/>
-          <w:color w:val="000000" w:themeColor="text1" w:themeShade="ff" w:themeTint="ff"/>
-          <w:sz w:val="22"/>
-          <w:sz w:val="22"/>
-          <w:szCs w:val="22"/>
-          <w:lang w:bidi="bn-IN"/>
-        </w:rPr>
-        <w:t xml:space="preserve">সবুজ আছে কিনা। লগিন করে </w:t>
-      </w:r>
-      <w:r>
-        <w:rPr>
-          <w:rFonts w:eastAsia="Calibri" w:cs="Calibri" w:ascii="Calibri" w:hAnsi="Calibri"/>
-          <w:b w:val="false"/>
-          <w:bCs w:val="false"/>
-          <w:i w:val="false"/>
-          <w:iCs w:val="false"/>
-          <w:caps w:val="false"/>
-          <w:smallCaps w:val="false"/>
-          <w:color w:val="000000" w:themeColor="text1" w:themeShade="ff" w:themeTint="ff"/>
-          <w:sz w:val="22"/>
-          <w:szCs w:val="22"/>
-          <w:lang w:val="en-US" w:bidi="bn-IN"/>
-        </w:rPr>
-        <w:t xml:space="preserve">User Management </w:t>
-      </w:r>
-      <w:r>
-        <w:rPr>
-          <w:rFonts w:ascii="Vrinda" w:hAnsi="Vrinda" w:eastAsia="Vrinda" w:cs="Vrinda"/>
-          <w:b w:val="false"/>
-          <w:b w:val="false"/>
-          <w:bCs w:val="false"/>
-          <w:i w:val="false"/>
-          <w:i w:val="false"/>
-          <w:iCs w:val="false"/>
-          <w:caps w:val="false"/>
-          <w:smallCaps w:val="false"/>
-          <w:color w:val="000000" w:themeColor="text1" w:themeShade="ff" w:themeTint="ff"/>
-          <w:sz w:val="22"/>
-          <w:sz w:val="22"/>
-          <w:szCs w:val="22"/>
-          <w:lang w:bidi="bn-IN"/>
-        </w:rPr>
-        <w:t xml:space="preserve">থেকে </w:t>
-      </w:r>
-      <w:r>
-        <w:rPr>
-          <w:rFonts w:eastAsia="Calibri" w:cs="Calibri" w:ascii="Calibri" w:hAnsi="Calibri"/>
-          <w:b w:val="false"/>
-          <w:bCs w:val="false"/>
-          <w:i w:val="false"/>
-          <w:iCs w:val="false"/>
-          <w:caps w:val="false"/>
-          <w:smallCaps w:val="false"/>
-          <w:color w:val="000000" w:themeColor="text1" w:themeShade="ff" w:themeTint="ff"/>
-          <w:sz w:val="22"/>
-          <w:szCs w:val="22"/>
-          <w:lang w:val="en-US" w:bidi="bn-IN"/>
-        </w:rPr>
-        <w:t xml:space="preserve">Add User </w:t>
-      </w:r>
-      <w:r>
-        <w:rPr>
-          <w:rFonts w:ascii="Vrinda" w:hAnsi="Vrinda" w:eastAsia="Vrinda" w:cs="Vrinda"/>
-          <w:b w:val="false"/>
-          <w:b w:val="false"/>
-          <w:bCs w:val="false"/>
-          <w:i w:val="false"/>
-          <w:i w:val="false"/>
-          <w:iCs w:val="false"/>
-          <w:caps w:val="false"/>
-          <w:smallCaps w:val="false"/>
-          <w:color w:val="000000" w:themeColor="text1" w:themeShade="ff" w:themeTint="ff"/>
-          <w:sz w:val="22"/>
-          <w:sz w:val="22"/>
-          <w:szCs w:val="22"/>
-          <w:lang w:bidi="bn-IN"/>
-        </w:rPr>
-        <w:t>অপশনে ক্লিক করুন। এবার যার ফিঙ্গারপ্রিন্ট রেজিস্ট্রেশন করতে চাইছেন</w:t>
-      </w:r>
-      <w:r>
-        <w:rPr>
-          <w:rFonts w:eastAsia="Calibri" w:cs="Calibri" w:ascii="Calibri" w:hAnsi="Calibri"/>
-          <w:b w:val="false"/>
-          <w:bCs w:val="false"/>
-          <w:i w:val="false"/>
-          <w:iCs w:val="false"/>
-          <w:caps w:val="false"/>
-          <w:smallCaps w:val="false"/>
-          <w:color w:val="000000" w:themeColor="text1" w:themeShade="ff" w:themeTint="ff"/>
-          <w:sz w:val="22"/>
-          <w:szCs w:val="22"/>
-          <w:lang w:val="en-US" w:bidi="bn-IN"/>
-        </w:rPr>
-        <w:t xml:space="preserve">, </w:t>
-      </w:r>
-      <w:r>
-        <w:rPr>
-          <w:rFonts w:ascii="Vrinda" w:hAnsi="Vrinda" w:eastAsia="Vrinda" w:cs="Vrinda"/>
-          <w:b w:val="false"/>
-          <w:b w:val="false"/>
-          <w:bCs w:val="false"/>
-          <w:i w:val="false"/>
-          <w:i w:val="false"/>
-          <w:iCs w:val="false"/>
-          <w:caps w:val="false"/>
-          <w:smallCaps w:val="false"/>
-          <w:color w:val="000000" w:themeColor="text1" w:themeShade="ff" w:themeTint="ff"/>
-          <w:sz w:val="22"/>
-          <w:sz w:val="22"/>
-          <w:szCs w:val="22"/>
-          <w:lang w:bidi="bn-IN"/>
-        </w:rPr>
-        <w:t>তার এমপ্লয়ি আইডি দিন</w:t>
-      </w:r>
-      <w:r>
-        <w:rPr>
-          <w:rFonts w:eastAsia="Calibri" w:cs="Calibri" w:ascii="Calibri" w:hAnsi="Calibri"/>
-          <w:b w:val="false"/>
-          <w:bCs w:val="false"/>
-          <w:i w:val="false"/>
-          <w:iCs w:val="false"/>
-          <w:caps w:val="false"/>
-          <w:smallCaps w:val="false"/>
-          <w:color w:val="000000" w:themeColor="text1" w:themeShade="ff" w:themeTint="ff"/>
-          <w:sz w:val="22"/>
-          <w:szCs w:val="22"/>
-          <w:lang w:val="en-US" w:bidi="bn-IN"/>
-        </w:rPr>
-        <w:t xml:space="preserve">, </w:t>
-      </w:r>
-      <w:r>
-        <w:rPr>
-          <w:rFonts w:ascii="Vrinda" w:hAnsi="Vrinda" w:eastAsia="Vrinda" w:cs="Vrinda"/>
-          <w:b w:val="false"/>
-          <w:b w:val="false"/>
-          <w:bCs w:val="false"/>
-          <w:i w:val="false"/>
-          <w:i w:val="false"/>
-          <w:iCs w:val="false"/>
-          <w:caps w:val="false"/>
-          <w:smallCaps w:val="false"/>
-          <w:color w:val="000000" w:themeColor="text1" w:themeShade="ff" w:themeTint="ff"/>
-          <w:sz w:val="22"/>
-          <w:sz w:val="22"/>
-          <w:szCs w:val="22"/>
-          <w:lang w:bidi="bn-IN"/>
-        </w:rPr>
-        <w:t xml:space="preserve">এই ফিল্ডে নাম্বার ব্যবহার করবেন এবং ১০ ডিজিটের মধ্যে।এবার </w:t>
-      </w:r>
-      <w:r>
-        <w:rPr>
-          <w:rFonts w:eastAsia="Calibri" w:cs="Calibri" w:ascii="Calibri" w:hAnsi="Calibri"/>
-          <w:b w:val="false"/>
-          <w:bCs w:val="false"/>
-          <w:i w:val="false"/>
-          <w:iCs w:val="false"/>
-          <w:caps w:val="false"/>
-          <w:smallCaps w:val="false"/>
-          <w:color w:val="000000" w:themeColor="text1" w:themeShade="ff" w:themeTint="ff"/>
-          <w:sz w:val="22"/>
-          <w:szCs w:val="22"/>
-          <w:lang w:val="en-US" w:bidi="bn-IN"/>
-        </w:rPr>
-        <w:t xml:space="preserve">Select Device to Register from Device </w:t>
-      </w:r>
-      <w:r>
-        <w:rPr>
-          <w:rFonts w:ascii="Vrinda" w:hAnsi="Vrinda" w:eastAsia="Vrinda" w:cs="Vrinda"/>
-          <w:b w:val="false"/>
-          <w:b w:val="false"/>
-          <w:bCs w:val="false"/>
-          <w:i w:val="false"/>
-          <w:i w:val="false"/>
-          <w:iCs w:val="false"/>
-          <w:caps w:val="false"/>
-          <w:smallCaps w:val="false"/>
-          <w:color w:val="000000" w:themeColor="text1" w:themeShade="ff" w:themeTint="ff"/>
-          <w:sz w:val="22"/>
-          <w:sz w:val="22"/>
-          <w:szCs w:val="22"/>
-          <w:lang w:bidi="bn-IN"/>
-        </w:rPr>
-        <w:t xml:space="preserve">অপশন থেকে আপনার ডিভাইসটি সিলেক্ত করুন। </w:t>
-      </w:r>
-      <w:r>
-        <w:rPr>
-          <w:rFonts w:eastAsia="Calibri" w:cs="Calibri" w:ascii="Calibri" w:hAnsi="Calibri"/>
-          <w:b w:val="false"/>
-          <w:bCs w:val="false"/>
-          <w:i w:val="false"/>
-          <w:iCs w:val="false"/>
-          <w:caps w:val="false"/>
-          <w:smallCaps w:val="false"/>
-          <w:color w:val="000000" w:themeColor="text1" w:themeShade="ff" w:themeTint="ff"/>
-          <w:sz w:val="22"/>
-          <w:szCs w:val="22"/>
-          <w:lang w:val="en-US" w:bidi="bn-IN"/>
-        </w:rPr>
-        <w:t xml:space="preserve">Select Signature Type </w:t>
-      </w:r>
-      <w:r>
-        <w:rPr>
-          <w:rFonts w:ascii="Vrinda" w:hAnsi="Vrinda" w:eastAsia="Vrinda" w:cs="Vrinda"/>
-          <w:b w:val="false"/>
-          <w:b w:val="false"/>
-          <w:bCs w:val="false"/>
-          <w:i w:val="false"/>
-          <w:i w:val="false"/>
-          <w:iCs w:val="false"/>
-          <w:caps w:val="false"/>
-          <w:smallCaps w:val="false"/>
-          <w:color w:val="000000" w:themeColor="text1" w:themeShade="ff" w:themeTint="ff"/>
-          <w:sz w:val="22"/>
-          <w:sz w:val="22"/>
-          <w:szCs w:val="22"/>
-          <w:lang w:bidi="bn-IN"/>
-        </w:rPr>
-        <w:t xml:space="preserve">থেকে আপনি কার্ড রেজিস্ট্রেশন করতে চাইলে কার্ড এবং ফিঙ্গারপ্রিন্ট হলে </w:t>
-      </w:r>
-      <w:r>
-        <w:rPr>
-          <w:rFonts w:eastAsia="Calibri" w:cs="Calibri" w:ascii="Calibri" w:hAnsi="Calibri"/>
-          <w:b w:val="false"/>
-          <w:bCs w:val="false"/>
-          <w:i w:val="false"/>
-          <w:iCs w:val="false"/>
-          <w:caps w:val="false"/>
-          <w:smallCaps w:val="false"/>
-          <w:color w:val="000000" w:themeColor="text1" w:themeShade="ff" w:themeTint="ff"/>
-          <w:sz w:val="22"/>
-          <w:szCs w:val="22"/>
-          <w:lang w:val="en-US" w:bidi="bn-IN"/>
-        </w:rPr>
-        <w:t xml:space="preserve">Fingerprint One </w:t>
-      </w:r>
-      <w:r>
-        <w:rPr>
-          <w:rFonts w:ascii="Vrinda" w:hAnsi="Vrinda" w:eastAsia="Vrinda" w:cs="Vrinda"/>
-          <w:b w:val="false"/>
-          <w:b w:val="false"/>
-          <w:bCs w:val="false"/>
-          <w:i w:val="false"/>
-          <w:i w:val="false"/>
-          <w:iCs w:val="false"/>
-          <w:caps w:val="false"/>
-          <w:smallCaps w:val="false"/>
-          <w:color w:val="000000" w:themeColor="text1" w:themeShade="ff" w:themeTint="ff"/>
-          <w:sz w:val="22"/>
-          <w:sz w:val="22"/>
-          <w:szCs w:val="22"/>
-          <w:lang w:bidi="bn-IN"/>
-        </w:rPr>
-        <w:t xml:space="preserve">সিলেক্ট করুন। এবার ডিভাইসের ডিসপ্লে তে লিখা আসবে </w:t>
-      </w:r>
-      <w:r>
-        <w:rPr>
-          <w:rFonts w:eastAsia="Calibri" w:cs="Calibri" w:ascii="Calibri" w:hAnsi="Calibri"/>
-          <w:b w:val="false"/>
-          <w:bCs w:val="false"/>
-          <w:i w:val="false"/>
-          <w:iCs w:val="false"/>
-          <w:caps w:val="false"/>
-          <w:smallCaps w:val="false"/>
-          <w:color w:val="000000" w:themeColor="text1" w:themeShade="ff" w:themeTint="ff"/>
-          <w:sz w:val="22"/>
-          <w:szCs w:val="22"/>
-          <w:lang w:val="en-US" w:bidi="bn-IN"/>
-        </w:rPr>
-        <w:t>Press Finger or scan card.</w:t>
-      </w:r>
-      <w:r>
-        <w:rPr>
-          <w:rFonts w:ascii="Vrinda" w:hAnsi="Vrinda" w:eastAsia="Vrinda" w:cs="Vrinda"/>
-          <w:b w:val="false"/>
-          <w:b w:val="false"/>
-          <w:bCs w:val="false"/>
-          <w:i w:val="false"/>
-          <w:i w:val="false"/>
-          <w:iCs w:val="false"/>
-          <w:caps w:val="false"/>
-          <w:smallCaps w:val="false"/>
-          <w:color w:val="000000" w:themeColor="text1" w:themeShade="ff" w:themeTint="ff"/>
-          <w:sz w:val="22"/>
-          <w:sz w:val="22"/>
-          <w:szCs w:val="22"/>
-          <w:lang w:bidi="bn-IN"/>
-        </w:rPr>
-        <w:t>আপনি যদি কার্ড রেজিস্টার করতে চান</w:t>
-      </w:r>
-      <w:r>
-        <w:rPr>
-          <w:rFonts w:eastAsia="Calibri" w:cs="Calibri" w:ascii="Calibri" w:hAnsi="Calibri"/>
-          <w:b w:val="false"/>
-          <w:bCs w:val="false"/>
-          <w:i w:val="false"/>
-          <w:iCs w:val="false"/>
-          <w:caps w:val="false"/>
-          <w:smallCaps w:val="false"/>
-          <w:color w:val="000000" w:themeColor="text1" w:themeShade="ff" w:themeTint="ff"/>
-          <w:sz w:val="22"/>
-          <w:szCs w:val="22"/>
-          <w:lang w:val="en-US" w:bidi="bn-IN"/>
-        </w:rPr>
-        <w:t xml:space="preserve">, </w:t>
-      </w:r>
-      <w:r>
-        <w:rPr>
-          <w:rFonts w:ascii="Vrinda" w:hAnsi="Vrinda" w:eastAsia="Vrinda" w:cs="Vrinda"/>
-          <w:b w:val="false"/>
-          <w:b w:val="false"/>
-          <w:bCs w:val="false"/>
-          <w:i w:val="false"/>
-          <w:i w:val="false"/>
-          <w:iCs w:val="false"/>
-          <w:caps w:val="false"/>
-          <w:smallCaps w:val="false"/>
-          <w:color w:val="000000" w:themeColor="text1" w:themeShade="ff" w:themeTint="ff"/>
-          <w:sz w:val="22"/>
-          <w:sz w:val="22"/>
-          <w:szCs w:val="22"/>
-          <w:lang w:bidi="bn-IN"/>
-        </w:rPr>
-        <w:t xml:space="preserve">তাহলে আপনার কার্ডটি ডিভাইসের সাথে লাগিয়ে স্ক্যান করে নিন। যদি ফিঙ্গার রেজিস্ট্রেশন করতে চান তবে বৃদ্ধাঙ্গুলি ছাড়া অন্য যেকোনো আঙুল তিনবার স্ক্যান করুন। ডিভাইস ডিসপ্লে তে </w:t>
-      </w:r>
-      <w:r>
-        <w:rPr>
-          <w:rFonts w:eastAsia="Calibri" w:cs="Calibri" w:ascii="Calibri" w:hAnsi="Calibri"/>
-          <w:b w:val="false"/>
-          <w:bCs w:val="false"/>
-          <w:i w:val="false"/>
-          <w:iCs w:val="false"/>
-          <w:caps w:val="false"/>
-          <w:smallCaps w:val="false"/>
-          <w:color w:val="000000" w:themeColor="text1" w:themeShade="ff" w:themeTint="ff"/>
-          <w:sz w:val="22"/>
-          <w:szCs w:val="22"/>
-          <w:lang w:val="en-US" w:bidi="bn-IN"/>
-        </w:rPr>
-        <w:t xml:space="preserve">Please Wait </w:t>
-      </w:r>
-      <w:r>
-        <w:rPr>
-          <w:rFonts w:ascii="Vrinda" w:hAnsi="Vrinda" w:eastAsia="Vrinda" w:cs="Vrinda"/>
-          <w:b w:val="false"/>
-          <w:b w:val="false"/>
-          <w:bCs w:val="false"/>
-          <w:i w:val="false"/>
-          <w:i w:val="false"/>
-          <w:iCs w:val="false"/>
-          <w:caps w:val="false"/>
-          <w:smallCaps w:val="false"/>
-          <w:color w:val="000000" w:themeColor="text1" w:themeShade="ff" w:themeTint="ff"/>
-          <w:sz w:val="22"/>
-          <w:sz w:val="22"/>
-          <w:szCs w:val="22"/>
-          <w:lang w:bidi="bn-IN"/>
-        </w:rPr>
-        <w:t xml:space="preserve">লেখা আসবে এবং একটি </w:t>
-      </w:r>
-      <w:r>
-        <w:rPr>
-          <w:rFonts w:eastAsia="Calibri" w:cs="Calibri" w:ascii="Calibri" w:hAnsi="Calibri"/>
-          <w:b w:val="false"/>
-          <w:bCs w:val="false"/>
-          <w:i w:val="false"/>
-          <w:iCs w:val="false"/>
-          <w:caps w:val="false"/>
-          <w:smallCaps w:val="false"/>
-          <w:color w:val="000000" w:themeColor="text1" w:themeShade="ff" w:themeTint="ff"/>
-          <w:sz w:val="22"/>
-          <w:szCs w:val="22"/>
-          <w:lang w:val="en-US" w:bidi="bn-IN"/>
-        </w:rPr>
-        <w:t xml:space="preserve">Code </w:t>
-      </w:r>
-      <w:r>
-        <w:rPr>
-          <w:rFonts w:ascii="Vrinda" w:hAnsi="Vrinda" w:eastAsia="Vrinda" w:cs="Vrinda"/>
-          <w:b w:val="false"/>
-          <w:b w:val="false"/>
-          <w:bCs w:val="false"/>
-          <w:i w:val="false"/>
-          <w:i w:val="false"/>
-          <w:iCs w:val="false"/>
-          <w:caps w:val="false"/>
-          <w:smallCaps w:val="false"/>
-          <w:color w:val="000000" w:themeColor="text1" w:themeShade="ff" w:themeTint="ff"/>
-          <w:sz w:val="22"/>
-          <w:sz w:val="22"/>
-          <w:szCs w:val="22"/>
-          <w:lang w:bidi="bn-IN"/>
-        </w:rPr>
-        <w:t xml:space="preserve">দেখাবে। কোডটি অটোম্যাটিক আপনার ওয়েব পোর্টালে </w:t>
-      </w:r>
-      <w:r>
-        <w:rPr>
-          <w:rFonts w:eastAsia="Calibri" w:cs="Calibri" w:ascii="Calibri" w:hAnsi="Calibri"/>
-          <w:b w:val="false"/>
-          <w:bCs w:val="false"/>
-          <w:i w:val="false"/>
-          <w:iCs w:val="false"/>
-          <w:caps w:val="false"/>
-          <w:smallCaps w:val="false"/>
-          <w:color w:val="000000" w:themeColor="text1" w:themeShade="ff" w:themeTint="ff"/>
-          <w:sz w:val="22"/>
-          <w:szCs w:val="22"/>
-          <w:lang w:val="en-US" w:bidi="bn-IN"/>
-        </w:rPr>
-        <w:t xml:space="preserve">Confirmation code </w:t>
-      </w:r>
-      <w:r>
-        <w:rPr>
-          <w:rFonts w:ascii="Vrinda" w:hAnsi="Vrinda" w:eastAsia="Vrinda" w:cs="Vrinda"/>
-          <w:b w:val="false"/>
-          <w:b w:val="false"/>
-          <w:bCs w:val="false"/>
-          <w:i w:val="false"/>
-          <w:i w:val="false"/>
-          <w:iCs w:val="false"/>
-          <w:caps w:val="false"/>
-          <w:smallCaps w:val="false"/>
-          <w:color w:val="000000" w:themeColor="text1" w:themeShade="ff" w:themeTint="ff"/>
-          <w:sz w:val="22"/>
-          <w:sz w:val="22"/>
-          <w:szCs w:val="22"/>
-          <w:lang w:bidi="bn-IN"/>
-        </w:rPr>
-        <w:t xml:space="preserve">এর জায়গায় চলে আসবে। এবার নিচে </w:t>
-      </w:r>
-      <w:r>
-        <w:rPr>
-          <w:rFonts w:eastAsia="Calibri" w:cs="Calibri" w:ascii="Calibri" w:hAnsi="Calibri"/>
-          <w:b w:val="false"/>
-          <w:bCs w:val="false"/>
-          <w:i w:val="false"/>
-          <w:iCs w:val="false"/>
-          <w:caps w:val="false"/>
-          <w:smallCaps w:val="false"/>
-          <w:color w:val="000000" w:themeColor="text1" w:themeShade="ff" w:themeTint="ff"/>
-          <w:sz w:val="22"/>
-          <w:szCs w:val="22"/>
-          <w:lang w:val="en-US" w:bidi="bn-IN"/>
-        </w:rPr>
-        <w:t xml:space="preserve">Add more info </w:t>
-      </w:r>
-      <w:r>
-        <w:rPr>
-          <w:rFonts w:ascii="Vrinda" w:hAnsi="Vrinda" w:eastAsia="Vrinda" w:cs="Vrinda"/>
-          <w:b w:val="false"/>
-          <w:b w:val="false"/>
-          <w:bCs w:val="false"/>
-          <w:i w:val="false"/>
-          <w:i w:val="false"/>
-          <w:iCs w:val="false"/>
-          <w:caps w:val="false"/>
-          <w:smallCaps w:val="false"/>
-          <w:color w:val="000000" w:themeColor="text1" w:themeShade="ff" w:themeTint="ff"/>
-          <w:sz w:val="22"/>
-          <w:sz w:val="22"/>
-          <w:szCs w:val="22"/>
-          <w:lang w:bidi="bn-IN"/>
-        </w:rPr>
-        <w:t xml:space="preserve">থেকে ব্যবহারকারীর </w:t>
-      </w:r>
-      <w:r>
-        <w:rPr>
-          <w:rFonts w:eastAsia="Calibri" w:cs="Calibri" w:ascii="Calibri" w:hAnsi="Calibri"/>
-          <w:b w:val="false"/>
-          <w:bCs w:val="false"/>
-          <w:i w:val="false"/>
-          <w:iCs w:val="false"/>
-          <w:caps w:val="false"/>
-          <w:smallCaps w:val="false"/>
-          <w:color w:val="000000" w:themeColor="text1" w:themeShade="ff" w:themeTint="ff"/>
-          <w:sz w:val="22"/>
-          <w:szCs w:val="22"/>
-          <w:lang w:val="en-US" w:bidi="bn-IN"/>
-        </w:rPr>
-        <w:t xml:space="preserve">First Name </w:t>
-      </w:r>
-      <w:r>
-        <w:rPr>
-          <w:rFonts w:ascii="Vrinda" w:hAnsi="Vrinda" w:eastAsia="Vrinda" w:cs="Vrinda"/>
-          <w:b w:val="false"/>
-          <w:b w:val="false"/>
-          <w:bCs w:val="false"/>
-          <w:i w:val="false"/>
-          <w:i w:val="false"/>
-          <w:iCs w:val="false"/>
-          <w:caps w:val="false"/>
-          <w:smallCaps w:val="false"/>
-          <w:color w:val="000000" w:themeColor="text1" w:themeShade="ff" w:themeTint="ff"/>
-          <w:sz w:val="22"/>
-          <w:sz w:val="22"/>
-          <w:szCs w:val="22"/>
-          <w:lang w:bidi="bn-IN"/>
-        </w:rPr>
-        <w:t xml:space="preserve">এবং </w:t>
-      </w:r>
-      <w:r>
-        <w:rPr>
-          <w:rFonts w:eastAsia="Calibri" w:cs="Calibri" w:ascii="Calibri" w:hAnsi="Calibri"/>
-          <w:b w:val="false"/>
-          <w:bCs w:val="false"/>
-          <w:i w:val="false"/>
-          <w:iCs w:val="false"/>
-          <w:caps w:val="false"/>
-          <w:smallCaps w:val="false"/>
-          <w:color w:val="000000" w:themeColor="text1" w:themeShade="ff" w:themeTint="ff"/>
-          <w:sz w:val="22"/>
-          <w:szCs w:val="22"/>
-          <w:lang w:val="en-US" w:bidi="bn-IN"/>
-        </w:rPr>
-        <w:t xml:space="preserve">Last Name </w:t>
-      </w:r>
-      <w:r>
-        <w:rPr>
-          <w:rFonts w:ascii="Vrinda" w:hAnsi="Vrinda" w:eastAsia="Vrinda" w:cs="Vrinda"/>
-          <w:b w:val="false"/>
-          <w:b w:val="false"/>
-          <w:bCs w:val="false"/>
-          <w:i w:val="false"/>
-          <w:i w:val="false"/>
-          <w:iCs w:val="false"/>
-          <w:caps w:val="false"/>
-          <w:smallCaps w:val="false"/>
-          <w:color w:val="000000" w:themeColor="text1" w:themeShade="ff" w:themeTint="ff"/>
-          <w:sz w:val="22"/>
-          <w:sz w:val="22"/>
-          <w:szCs w:val="22"/>
-          <w:lang w:bidi="bn-IN"/>
-        </w:rPr>
-        <w:t xml:space="preserve">ইনপুট করে </w:t>
-      </w:r>
-      <w:r>
-        <w:rPr>
-          <w:rFonts w:eastAsia="Calibri" w:cs="Calibri" w:ascii="Calibri" w:hAnsi="Calibri"/>
-          <w:b w:val="false"/>
-          <w:bCs w:val="false"/>
-          <w:i w:val="false"/>
-          <w:iCs w:val="false"/>
-          <w:caps w:val="false"/>
-          <w:smallCaps w:val="false"/>
-          <w:color w:val="000000" w:themeColor="text1" w:themeShade="ff" w:themeTint="ff"/>
-          <w:sz w:val="22"/>
-          <w:szCs w:val="22"/>
-          <w:lang w:val="en-US" w:bidi="bn-IN"/>
-        </w:rPr>
-        <w:t xml:space="preserve">ADD/EDIT </w:t>
-      </w:r>
-      <w:r>
-        <w:rPr>
-          <w:rFonts w:ascii="Vrinda" w:hAnsi="Vrinda" w:eastAsia="Vrinda" w:cs="Vrinda"/>
-          <w:b w:val="false"/>
-          <w:b w:val="false"/>
-          <w:bCs w:val="false"/>
-          <w:i w:val="false"/>
-          <w:i w:val="false"/>
-          <w:iCs w:val="false"/>
-          <w:caps w:val="false"/>
-          <w:smallCaps w:val="false"/>
-          <w:color w:val="000000" w:themeColor="text1" w:themeShade="ff" w:themeTint="ff"/>
-          <w:sz w:val="22"/>
-          <w:sz w:val="22"/>
-          <w:szCs w:val="22"/>
-          <w:lang w:bidi="bn-IN"/>
-        </w:rPr>
-        <w:t>বাটনে ক্লিক করুন।</w:t>
-      </w:r>
-    </w:p>
-    <w:p>
-      <w:pPr>
-        <w:pStyle w:val="Normal"/>
-        <w:spacing w:lineRule="auto" w:line="259"/>
-        <w:rPr>
-          <w:rFonts w:ascii="Vrinda" w:hAnsi="Vrinda" w:eastAsia="Vrinda" w:cs="Vrinda"/>
-          <w:b w:val="false"/>
-          <w:b w:val="false"/>
-          <w:bCs w:val="false"/>
-          <w:i w:val="false"/>
-          <w:i w:val="false"/>
-          <w:iCs w:val="false"/>
-          <w:caps w:val="false"/>
-          <w:smallCaps w:val="false"/>
-          <w:color w:val="000000" w:themeColor="text1" w:themeShade="ff" w:themeTint="ff"/>
-          <w:sz w:val="22"/>
-          <w:szCs w:val="22"/>
-          <w:lang w:val="en-US" w:bidi="bn-IN"/>
-        </w:rPr>
-      </w:pPr>
-      <w:r>
-        <w:rPr>
-          <w:rFonts w:eastAsia="Vrinda" w:cs="Vrinda" w:ascii="Vrinda" w:hAnsi="Vrinda"/>
-          <w:b w:val="false"/>
-          <w:bCs w:val="false"/>
-          <w:i w:val="false"/>
-          <w:iCs w:val="false"/>
-          <w:caps w:val="false"/>
-          <w:smallCaps w:val="false"/>
-          <w:color w:val="000000" w:themeColor="text1" w:themeShade="ff" w:themeTint="ff"/>
-          <w:sz w:val="22"/>
-          <w:szCs w:val="22"/>
-          <w:lang w:val="en-US" w:bidi="bn-IN"/>
-        </w:rPr>
-      </w:r>
-    </w:p>
-    <w:p>
-      <w:pPr>
-        <w:pStyle w:val="Normal"/>
-        <w:spacing w:lineRule="auto" w:line="259"/>
-        <w:rPr>
-          <w:rFonts w:ascii="Vrinda" w:hAnsi="Vrinda" w:eastAsia="Vrinda" w:cs="Vrinda"/>
-          <w:sz w:val="22"/>
-          <w:szCs w:val="22"/>
-          <w:lang w:bidi="bn-IN"/>
-        </w:rPr>
-      </w:pPr>
-      <w:r>
-        <w:rPr>
-          <w:rFonts w:eastAsia="Calibri" w:cs="Calibri" w:ascii="Calibri" w:hAnsi="Calibri"/>
-          <w:b w:val="false"/>
-          <w:bCs w:val="false"/>
-          <w:i w:val="false"/>
-          <w:iCs w:val="false"/>
-          <w:caps w:val="false"/>
-          <w:smallCaps w:val="false"/>
-          <w:color w:val="000000" w:themeColor="text1" w:themeShade="ff" w:themeTint="ff"/>
-          <w:sz w:val="22"/>
-          <w:szCs w:val="22"/>
-          <w:lang w:val="en-US" w:bidi="bn-IN"/>
-        </w:rPr>
-        <w:t xml:space="preserve">wi-fi </w:t>
-      </w:r>
-      <w:r>
-        <w:rPr>
-          <w:rFonts w:ascii="Vrinda" w:hAnsi="Vrinda" w:eastAsia="Vrinda" w:cs="Vrinda"/>
-          <w:b w:val="false"/>
-          <w:b w:val="false"/>
-          <w:bCs w:val="false"/>
-          <w:i w:val="false"/>
-          <w:i w:val="false"/>
-          <w:iCs w:val="false"/>
-          <w:caps w:val="false"/>
-          <w:smallCaps w:val="false"/>
-          <w:color w:val="000000" w:themeColor="text1" w:themeShade="ff" w:themeTint="ff"/>
-          <w:sz w:val="22"/>
-          <w:sz w:val="22"/>
-          <w:szCs w:val="22"/>
-          <w:lang w:bidi="bn-IN"/>
-        </w:rPr>
         <w:t>না থাকলে কি হবে</w:t>
       </w:r>
       <w:r>
@@ -1492,137 +588,6 @@
           <w:color w:val="000000" w:themeColor="text1" w:themeShade="ff" w:themeTint="ff"/>
           <w:sz w:val="22"/>
           <w:szCs w:val="22"/>
-          <w:lang w:val="en-US" w:bidi="bn-IN"/>
-        </w:rPr>
-      </w:pPr>
-      <w:r>
-        <w:rPr>
-          <w:rFonts w:eastAsia="Vrinda" w:cs="Vrinda" w:ascii="Vrinda" w:hAnsi="Vrinda"/>
-          <w:b w:val="false"/>
-          <w:bCs w:val="false"/>
-          <w:i w:val="false"/>
-          <w:iCs w:val="false"/>
-          <w:caps w:val="false"/>
-          <w:smallCaps w:val="false"/>
-          <w:color w:val="000000" w:themeColor="text1" w:themeShade="ff" w:themeTint="ff"/>
-          <w:sz w:val="22"/>
-          <w:szCs w:val="22"/>
-          <w:lang w:val="en-US" w:bidi="bn-IN"/>
-        </w:rPr>
-      </w:r>
-    </w:p>
-    <w:p>
-      <w:pPr>
-        <w:pStyle w:val="Normal"/>
-        <w:spacing w:lineRule="auto" w:line="259"/>
-        <w:rPr>
-          <w:rFonts w:ascii="Vrinda" w:hAnsi="Vrinda" w:eastAsia="Vrinda" w:cs="Vrinda"/>
-          <w:b w:val="false"/>
-          <w:b w:val="false"/>
-          <w:bCs w:val="false"/>
-          <w:i w:val="false"/>
-          <w:i w:val="false"/>
-          <w:iCs w:val="false"/>
-          <w:caps w:val="false"/>
-          <w:smallCaps w:val="false"/>
-          <w:color w:val="000000" w:themeColor="text1" w:themeShade="ff" w:themeTint="ff"/>
-          <w:sz w:val="22"/>
-          <w:szCs w:val="22"/>
-          <w:lang w:val="en-US" w:bidi="bn-IN"/>
-        </w:rPr>
-      </w:pPr>
-      <w:r>
-        <w:rPr>
-          <w:rFonts w:eastAsia="Vrinda" w:cs="Vrinda" w:ascii="Vrinda" w:hAnsi="Vrinda"/>
-          <w:b w:val="false"/>
-          <w:bCs w:val="false"/>
-          <w:i w:val="false"/>
-          <w:iCs w:val="false"/>
-          <w:caps w:val="false"/>
-          <w:smallCaps w:val="false"/>
-          <w:color w:val="000000" w:themeColor="text1" w:themeShade="ff" w:themeTint="ff"/>
-          <w:sz w:val="22"/>
-          <w:szCs w:val="22"/>
-          <w:lang w:val="en-US" w:bidi="bn-IN"/>
-        </w:rPr>
-      </w:r>
-    </w:p>
-    <w:p>
-      <w:pPr>
-        <w:pStyle w:val="Normal"/>
-        <w:spacing w:before="0" w:after="0"/>
-        <w:ind w:left="0" w:right="0" w:hanging="0"/>
-        <w:rPr/>
-      </w:pPr>
-      <w:r>
-        <w:rPr>
-          <w:lang w:bidi="bn-IN"/>
-        </w:rPr>
-        <w:t>ইউজার এডিট অথবা ডিলিট কিভাবে করব</w:t>
-      </w:r>
-      <w:r>
-        <w:rPr>
-          <w:lang w:val="en-US"/>
-        </w:rPr>
-        <w:t>?</w:t>
-      </w:r>
-    </w:p>
-    <w:p>
-      <w:pPr>
-        <w:pStyle w:val="Normal"/>
-        <w:spacing w:before="0" w:after="0"/>
-        <w:ind w:left="0" w:right="0" w:hanging="0"/>
-        <w:rPr/>
-      </w:pPr>
-      <w:r>
-        <w:rPr>
-          <w:lang w:val="en-US" w:bidi="bn-IN"/>
-        </w:rPr>
-        <w:t xml:space="preserve">পোর্টালে থেকে </w:t>
-      </w:r>
-      <w:r>
-        <w:rPr>
-          <w:lang w:val="en-US"/>
-        </w:rPr>
-        <w:t xml:space="preserve">User Management&gt;Edit User </w:t>
-      </w:r>
-      <w:r>
-        <w:rPr>
-          <w:lang w:val="en-US" w:bidi="bn-IN"/>
-        </w:rPr>
-        <w:t xml:space="preserve">এ ক্লিক করুন। রেজিস্ট্রেশন আইডি তে ক্লিক করলে তথ্য </w:t>
-      </w:r>
-      <w:r>
-        <w:rPr>
-          <w:lang w:val="en-US"/>
-        </w:rPr>
-        <w:t xml:space="preserve">EDIT </w:t>
-      </w:r>
-      <w:r>
-        <w:rPr>
-          <w:lang w:val="en-US" w:bidi="bn-IN"/>
-        </w:rPr>
-        <w:t xml:space="preserve">করতে পারবেন এবং </w:t>
-      </w:r>
-      <w:r>
-        <w:rPr>
-          <w:lang w:val="en-US"/>
-        </w:rPr>
-        <w:t xml:space="preserve">Delete </w:t>
-      </w:r>
-      <w:r>
-        <w:rPr>
-          <w:lang w:val="en-US" w:bidi="bn-IN"/>
-        </w:rPr>
-        <w:t>বাটনে ক্লিক করলে ইউজার ডিলিট হয়ে যাবে।</w:t>
-      </w:r>
-    </w:p>
-    <w:p>
-      <w:pPr>
-        <w:pStyle w:val="Normal"/>
-        <w:spacing w:before="0" w:after="0"/>
-        <w:ind w:left="0" w:right="0" w:hanging="0"/>
-        <w:rPr>
           <w:lang w:val="en-US" w:bidi="bn-IN"/>
         </w:rPr>
       </w:pPr>

</xml_diff>

<commit_message>
changed the RAG and the prompt
</commit_message>
<xml_diff>
--- a/resources/chatbot-resource.docx
+++ b/resources/chatbot-resource.docx
@@ -593,8 +593,216 @@
       </w:pPr>
       <w:r>
         <w:rPr>
-          <w:lang w:val="en-US" w:bidi="bn-IN"/>
-        </w:rPr>
+          <w:rFonts w:eastAsia="Vrinda" w:cs="Vrinda" w:ascii="Vrinda" w:hAnsi="Vrinda"/>
+          <w:b w:val="false"/>
+          <w:bCs w:val="false"/>
+          <w:i w:val="false"/>
+          <w:iCs w:val="false"/>
+          <w:caps w:val="false"/>
+          <w:smallCaps w:val="false"/>
+          <w:color w:val="000000" w:themeColor="text1" w:themeShade="ff" w:themeTint="ff"/>
+          <w:sz w:val="22"/>
+          <w:szCs w:val="22"/>
+          <w:lang w:val="en-US" w:bidi="bn-IN"/>
+        </w:rPr>
+      </w:r>
+    </w:p>
+    <w:p>
+      <w:pPr>
+        <w:pStyle w:val="Normal"/>
+        <w:spacing w:lineRule="auto" w:line="259"/>
+        <w:rPr>
+          <w:rFonts w:ascii="Vrinda" w:hAnsi="Vrinda" w:eastAsia="Vrinda" w:cs="Vrinda"/>
+          <w:b w:val="false"/>
+          <w:b w:val="false"/>
+          <w:bCs w:val="false"/>
+          <w:i w:val="false"/>
+          <w:i w:val="false"/>
+          <w:iCs w:val="false"/>
+          <w:caps w:val="false"/>
+          <w:smallCaps w:val="false"/>
+          <w:color w:val="000000" w:themeColor="text1" w:themeShade="ff" w:themeTint="ff"/>
+          <w:sz w:val="22"/>
+          <w:szCs w:val="22"/>
+          <w:lang w:val="en-US" w:bidi="bn-IN"/>
+        </w:rPr>
+      </w:pPr>
+      <w:r>
+        <w:rPr>
+          <w:rFonts w:ascii="Vrinda" w:hAnsi="Vrinda" w:eastAsia="Vrinda" w:cs="Vrinda"/>
+          <w:b w:val="false"/>
+          <w:b w:val="false"/>
+          <w:bCs w:val="false"/>
+          <w:i w:val="false"/>
+          <w:i w:val="false"/>
+          <w:iCs w:val="false"/>
+          <w:caps w:val="false"/>
+          <w:smallCaps w:val="false"/>
+          <w:color w:val="000000" w:themeColor="text1" w:themeShade="ff" w:themeTint="ff"/>
+          <w:sz w:val="22"/>
+          <w:sz w:val="22"/>
+          <w:szCs w:val="22"/>
+          <w:lang w:val="en-US" w:bidi="bn-IN"/>
+        </w:rPr>
+        <w:t xml:space="preserve">আমি কি শিফট </w:t>
+      </w:r>
+      <w:r>
+        <w:rPr>
+          <w:rFonts w:eastAsia="Vrinda" w:cs="Vrinda" w:ascii="Vrinda" w:hAnsi="Vrinda"/>
+          <w:b w:val="false"/>
+          <w:bCs w:val="false"/>
+          <w:i w:val="false"/>
+          <w:iCs w:val="false"/>
+          <w:caps w:val="false"/>
+          <w:smallCaps w:val="false"/>
+          <w:color w:val="000000" w:themeColor="text1" w:themeShade="ff" w:themeTint="ff"/>
+          <w:sz w:val="22"/>
+          <w:szCs w:val="22"/>
+          <w:lang w:val="en-US" w:bidi="bn-IN"/>
+        </w:rPr>
+        <w:t>add/</w:t>
+      </w:r>
+      <w:r>
+        <w:rPr>
+          <w:rFonts w:eastAsia="Vrinda" w:cs="Vrinda" w:ascii="Vrinda" w:hAnsi="Vrinda"/>
+          <w:b w:val="false"/>
+          <w:bCs w:val="false"/>
+          <w:i w:val="false"/>
+          <w:iCs w:val="false"/>
+          <w:caps w:val="false"/>
+          <w:smallCaps w:val="false"/>
+          <w:color w:val="000000" w:themeColor="text1" w:themeShade="ff" w:themeTint="ff"/>
+          <w:sz w:val="22"/>
+          <w:szCs w:val="22"/>
+          <w:lang w:val="en-US" w:bidi="bn-IN"/>
+        </w:rPr>
+        <w:t>set</w:t>
+      </w:r>
+      <w:r>
+        <w:rPr>
+          <w:rFonts w:eastAsia="Vrinda" w:cs="Vrinda" w:ascii="Vrinda" w:hAnsi="Vrinda"/>
+          <w:b w:val="false"/>
+          <w:bCs w:val="false"/>
+          <w:i w:val="false"/>
+          <w:iCs w:val="false"/>
+          <w:caps w:val="false"/>
+          <w:smallCaps w:val="false"/>
+          <w:color w:val="000000" w:themeColor="text1" w:themeShade="ff" w:themeTint="ff"/>
+          <w:sz w:val="22"/>
+          <w:szCs w:val="22"/>
+          <w:lang w:val="en-US" w:bidi="bn-IN"/>
+        </w:rPr>
+        <w:t xml:space="preserve"> </w:t>
+      </w:r>
+      <w:r>
+        <w:rPr>
+          <w:rFonts w:ascii="Vrinda" w:hAnsi="Vrinda" w:eastAsia="Vrinda" w:cs="Vrinda"/>
+          <w:b w:val="false"/>
+          <w:b w:val="false"/>
+          <w:bCs w:val="false"/>
+          <w:i w:val="false"/>
+          <w:i w:val="false"/>
+          <w:iCs w:val="false"/>
+          <w:caps w:val="false"/>
+          <w:smallCaps w:val="false"/>
+          <w:color w:val="000000" w:themeColor="text1" w:themeShade="ff" w:themeTint="ff"/>
+          <w:sz w:val="22"/>
+          <w:sz w:val="22"/>
+          <w:szCs w:val="22"/>
+          <w:lang w:val="en-US" w:bidi="bn-IN"/>
+        </w:rPr>
+        <w:t>করতে পারব</w:t>
+      </w:r>
+      <w:r>
+        <w:rPr>
+          <w:rFonts w:eastAsia="Vrinda" w:cs="Vrinda" w:ascii="Vrinda" w:hAnsi="Vrinda"/>
+          <w:b w:val="false"/>
+          <w:bCs w:val="false"/>
+          <w:i w:val="false"/>
+          <w:iCs w:val="false"/>
+          <w:caps w:val="false"/>
+          <w:smallCaps w:val="false"/>
+          <w:color w:val="000000" w:themeColor="text1" w:themeShade="ff" w:themeTint="ff"/>
+          <w:sz w:val="22"/>
+          <w:szCs w:val="22"/>
+          <w:lang w:val="en-US" w:bidi="bn-IN"/>
+        </w:rPr>
+        <w:t>?</w:t>
+      </w:r>
+    </w:p>
+    <w:p>
+      <w:pPr>
+        <w:pStyle w:val="Normal"/>
+        <w:spacing w:lineRule="auto" w:line="259"/>
+        <w:rPr>
+          <w:rFonts w:ascii="Vrinda" w:hAnsi="Vrinda" w:eastAsia="Vrinda" w:cs="Vrinda"/>
+          <w:b w:val="false"/>
+          <w:b w:val="false"/>
+          <w:bCs w:val="false"/>
+          <w:i w:val="false"/>
+          <w:i w:val="false"/>
+          <w:iCs w:val="false"/>
+          <w:caps w:val="false"/>
+          <w:smallCaps w:val="false"/>
+          <w:color w:val="000000" w:themeColor="text1" w:themeShade="ff" w:themeTint="ff"/>
+          <w:sz w:val="22"/>
+          <w:szCs w:val="22"/>
+          <w:lang w:val="en-US" w:bidi="bn-IN"/>
+        </w:rPr>
+      </w:pPr>
+      <w:r>
+        <w:rPr>
+          <w:rFonts w:ascii="Vrinda" w:hAnsi="Vrinda" w:eastAsia="Vrinda" w:cs="Vrinda"/>
+          <w:b w:val="false"/>
+          <w:b w:val="false"/>
+          <w:bCs w:val="false"/>
+          <w:i w:val="false"/>
+          <w:i w:val="false"/>
+          <w:iCs w:val="false"/>
+          <w:caps w:val="false"/>
+          <w:smallCaps w:val="false"/>
+          <w:color w:val="000000" w:themeColor="text1" w:themeShade="ff" w:themeTint="ff"/>
+          <w:sz w:val="22"/>
+          <w:sz w:val="22"/>
+          <w:szCs w:val="22"/>
+          <w:lang w:val="en-US" w:bidi="bn-IN"/>
+        </w:rPr>
+        <w:t>জী</w:t>
+      </w:r>
+      <w:r>
+        <w:rPr>
+          <w:rFonts w:eastAsia="Vrinda" w:cs="Vrinda" w:ascii="Vrinda" w:hAnsi="Vrinda"/>
+          <w:b w:val="false"/>
+          <w:bCs w:val="false"/>
+          <w:i w:val="false"/>
+          <w:iCs w:val="false"/>
+          <w:caps w:val="false"/>
+          <w:smallCaps w:val="false"/>
+          <w:color w:val="000000" w:themeColor="text1" w:themeShade="ff" w:themeTint="ff"/>
+          <w:sz w:val="22"/>
+          <w:szCs w:val="22"/>
+          <w:lang w:val="en-US" w:bidi="bn-IN"/>
+        </w:rPr>
+        <w:t xml:space="preserve">, </w:t>
+      </w:r>
+      <w:r>
+        <w:rPr>
+          <w:rFonts w:ascii="Vrinda" w:hAnsi="Vrinda" w:eastAsia="Vrinda" w:cs="Vrinda"/>
+          <w:b w:val="false"/>
+          <w:b w:val="false"/>
+          <w:bCs w:val="false"/>
+          <w:i w:val="false"/>
+          <w:i w:val="false"/>
+          <w:iCs w:val="false"/>
+          <w:caps w:val="false"/>
+          <w:smallCaps w:val="false"/>
+          <w:color w:val="000000" w:themeColor="text1" w:themeShade="ff" w:themeTint="ff"/>
+          <w:sz w:val="22"/>
+          <w:sz w:val="22"/>
+          <w:szCs w:val="22"/>
+          <w:lang w:val="en-US" w:bidi="bn-IN"/>
+        </w:rPr>
+        <w:t>আপনি পছন্দমত শিফট এড করতে পারবেন।</w:t>
       </w:r>
     </w:p>
     <w:p>

</xml_diff>

<commit_message>
Changed to Langgraph, changed the data flow and changed the prompt
</commit_message>
<xml_diff>
--- a/resources/chatbot-resource.docx
+++ b/resources/chatbot-resource.docx
@@ -660,39 +660,7 @@
           <w:szCs w:val="22"/>
           <w:lang w:val="en-US" w:bidi="bn-IN"/>
         </w:rPr>
-        <w:t>add/</w:t>
-      </w:r>
-      <w:r>
-        <w:rPr>
-          <w:rFonts w:eastAsia="Vrinda" w:cs="Vrinda" w:ascii="Vrinda" w:hAnsi="Vrinda"/>
-          <w:b w:val="false"/>
-          <w:bCs w:val="false"/>
-          <w:i w:val="false"/>
-          <w:iCs w:val="false"/>
-          <w:caps w:val="false"/>
-          <w:smallCaps w:val="false"/>
-          <w:color w:val="000000" w:themeColor="text1" w:themeShade="ff" w:themeTint="ff"/>
-          <w:sz w:val="22"/>
-          <w:szCs w:val="22"/>
-          <w:lang w:val="en-US" w:bidi="bn-IN"/>
-        </w:rPr>
-        <w:t>set</w:t>
-      </w:r>
-      <w:r>
-        <w:rPr>
-          <w:rFonts w:eastAsia="Vrinda" w:cs="Vrinda" w:ascii="Vrinda" w:hAnsi="Vrinda"/>
-          <w:b w:val="false"/>
-          <w:bCs w:val="false"/>
-          <w:i w:val="false"/>
-          <w:iCs w:val="false"/>
-          <w:caps w:val="false"/>
-          <w:smallCaps w:val="false"/>
-          <w:color w:val="000000" w:themeColor="text1" w:themeShade="ff" w:themeTint="ff"/>
-          <w:sz w:val="22"/>
-          <w:szCs w:val="22"/>
-          <w:lang w:val="en-US" w:bidi="bn-IN"/>
-        </w:rPr>
-        <w:t xml:space="preserve"> </w:t>
+        <w:t xml:space="preserve">add/set </w:t>
       </w:r>
       <w:r>
         <w:rPr>
@@ -767,42 +735,7 @@
           <w:szCs w:val="22"/>
           <w:lang w:val="en-US" w:bidi="bn-IN"/>
         </w:rPr>
-        <w:t>জী</w:t>
-      </w:r>
-      <w:r>
-        <w:rPr>
-          <w:rFonts w:eastAsia="Vrinda" w:cs="Vrinda" w:ascii="Vrinda" w:hAnsi="Vrinda"/>
-          <w:b w:val="false"/>
-          <w:bCs w:val="false"/>
-          <w:i w:val="false"/>
-          <w:iCs w:val="false"/>
-          <w:caps w:val="false"/>
-          <w:smallCaps w:val="false"/>
-          <w:color w:val="000000" w:themeColor="text1" w:themeShade="ff" w:themeTint="ff"/>
-          <w:sz w:val="22"/>
-          <w:szCs w:val="22"/>
-          <w:lang w:val="en-US" w:bidi="bn-IN"/>
-        </w:rPr>
-        <w:t xml:space="preserve">, </w:t>
-      </w:r>
-      <w:r>
-        <w:rPr>
-          <w:rFonts w:ascii="Vrinda" w:hAnsi="Vrinda" w:eastAsia="Vrinda" w:cs="Vrinda"/>
-          <w:b w:val="false"/>
-          <w:b w:val="false"/>
-          <w:bCs w:val="false"/>
-          <w:i w:val="false"/>
-          <w:i w:val="false"/>
-          <w:iCs w:val="false"/>
-          <w:caps w:val="false"/>
-          <w:smallCaps w:val="false"/>
-          <w:color w:val="000000" w:themeColor="text1" w:themeShade="ff" w:themeTint="ff"/>
-          <w:sz w:val="22"/>
-          <w:sz w:val="22"/>
-          <w:szCs w:val="22"/>
-          <w:lang w:val="en-US" w:bidi="bn-IN"/>
-        </w:rPr>
-        <w:t>আপনি পছন্দমত শিফট এড করতে পারবেন।</w:t>
+        <w:t>না। শিফট অ্যাড করা যাবে না।</w:t>
       </w:r>
     </w:p>
     <w:p>

</xml_diff>